<commit_message>
Word intake on a line standing oddly
</commit_message>
<xml_diff>
--- a/PrivateMovieCollection_Group13 (1).docx
+++ b/PrivateMovieCollection_Group13 (1).docx
@@ -115,7 +115,47 @@
           <w:sz w:val="24"/>
           <w:szCs w:val="24"/>
         </w:rPr>
-        <w:t xml:space="preserve">Jonathan Hänsche Norre, Jonas </w:t>
+        <w:t xml:space="preserve">Jonathan </w:t>
+      </w:r>
+      <w:proofErr w:type="spellStart"/>
+      <w:r>
+        <w:rPr>
+          <w:rFonts w:ascii="Times New Roman" w:eastAsia="Times New Roman" w:hAnsi="Times New Roman" w:cs="Times New Roman"/>
+          <w:i/>
+          <w:sz w:val="24"/>
+          <w:szCs w:val="24"/>
+        </w:rPr>
+        <w:t>Hänsche</w:t>
+      </w:r>
+      <w:proofErr w:type="spellEnd"/>
+      <w:r>
+        <w:rPr>
+          <w:rFonts w:ascii="Times New Roman" w:eastAsia="Times New Roman" w:hAnsi="Times New Roman" w:cs="Times New Roman"/>
+          <w:i/>
+          <w:sz w:val="24"/>
+          <w:szCs w:val="24"/>
+        </w:rPr>
+        <w:t xml:space="preserve"> </w:t>
+      </w:r>
+      <w:proofErr w:type="spellStart"/>
+      <w:r>
+        <w:rPr>
+          <w:rFonts w:ascii="Times New Roman" w:eastAsia="Times New Roman" w:hAnsi="Times New Roman" w:cs="Times New Roman"/>
+          <w:i/>
+          <w:sz w:val="24"/>
+          <w:szCs w:val="24"/>
+        </w:rPr>
+        <w:t>Norre</w:t>
+      </w:r>
+      <w:proofErr w:type="spellEnd"/>
+      <w:r>
+        <w:rPr>
+          <w:rFonts w:ascii="Times New Roman" w:eastAsia="Times New Roman" w:hAnsi="Times New Roman" w:cs="Times New Roman"/>
+          <w:i/>
+          <w:sz w:val="24"/>
+          <w:szCs w:val="24"/>
+        </w:rPr>
+        <w:t xml:space="preserve">, Jonas </w:t>
       </w:r>
       <w:proofErr w:type="spellStart"/>
       <w:r>
@@ -666,6 +706,7 @@
       </w:pPr>
       <w:r>
         <w:rPr>
+          <w:noProof/>
           <w:sz w:val="24"/>
           <w:szCs w:val="24"/>
           <w:lang w:val="en-US"/>
@@ -736,6 +777,7 @@
       </w:pPr>
       <w:r>
         <w:rPr>
+          <w:noProof/>
           <w:sz w:val="24"/>
           <w:szCs w:val="24"/>
           <w:lang w:val="en-US"/>
@@ -1037,7 +1079,7 @@
     <w:p>
       <w:pPr>
         <w:spacing w:line="276" w:lineRule="auto"/>
-        <w:ind w:left="1080"/>
+        <w:ind w:left="720"/>
         <w:rPr>
           <w:sz w:val="24"/>
           <w:szCs w:val="24"/>
@@ -1757,17 +1799,7 @@
           <w:szCs w:val="24"/>
           <w:lang w:val="en-US"/>
         </w:rPr>
-        <w:t xml:space="preserve"> it is possible to create a new movie object from the same file but with a diff</w:t>
-      </w:r>
-      <w:bookmarkStart w:id="0" w:name="_GoBack"/>
-      <w:bookmarkEnd w:id="0"/>
-      <w:r>
-        <w:rPr>
-          <w:sz w:val="24"/>
-          <w:szCs w:val="24"/>
-          <w:lang w:val="en-US"/>
-        </w:rPr>
-        <w:t>erent name.</w:t>
+        <w:t xml:space="preserve"> it is possible to create a new movie object from the same file but with a different name.</w:t>
       </w:r>
     </w:p>
     <w:p>
@@ -2628,6 +2660,8 @@
           </wp:inline>
         </w:drawing>
       </w:r>
+      <w:bookmarkStart w:id="0" w:name="_GoBack"/>
+      <w:bookmarkEnd w:id="0"/>
     </w:p>
     <w:sectPr>
       <w:headerReference w:type="default" r:id="rId13"/>
@@ -2942,7 +2976,51 @@
               <w:szCs w:val="21"/>
               <w:highlight w:val="white"/>
             </w:rPr>
-            <w:t xml:space="preserve">Jonathan Hänsche Norre, </w:t>
+            <w:t xml:space="preserve">Jonathan </w:t>
+          </w:r>
+          <w:proofErr w:type="spellStart"/>
+          <w:r>
+            <w:rPr>
+              <w:rFonts w:ascii="Arial" w:eastAsia="Arial" w:hAnsi="Arial" w:cs="Arial"/>
+              <w:color w:val="555555"/>
+              <w:sz w:val="21"/>
+              <w:szCs w:val="21"/>
+              <w:highlight w:val="white"/>
+            </w:rPr>
+            <w:t>Hänsche</w:t>
+          </w:r>
+          <w:proofErr w:type="spellEnd"/>
+          <w:r>
+            <w:rPr>
+              <w:rFonts w:ascii="Arial" w:eastAsia="Arial" w:hAnsi="Arial" w:cs="Arial"/>
+              <w:color w:val="555555"/>
+              <w:sz w:val="21"/>
+              <w:szCs w:val="21"/>
+              <w:highlight w:val="white"/>
+            </w:rPr>
+            <w:t xml:space="preserve"> </w:t>
+          </w:r>
+          <w:proofErr w:type="spellStart"/>
+          <w:r>
+            <w:rPr>
+              <w:rFonts w:ascii="Arial" w:eastAsia="Arial" w:hAnsi="Arial" w:cs="Arial"/>
+              <w:color w:val="555555"/>
+              <w:sz w:val="21"/>
+              <w:szCs w:val="21"/>
+              <w:highlight w:val="white"/>
+            </w:rPr>
+            <w:t>Norre</w:t>
+          </w:r>
+          <w:proofErr w:type="spellEnd"/>
+          <w:r>
+            <w:rPr>
+              <w:rFonts w:ascii="Arial" w:eastAsia="Arial" w:hAnsi="Arial" w:cs="Arial"/>
+              <w:color w:val="555555"/>
+              <w:sz w:val="21"/>
+              <w:szCs w:val="21"/>
+              <w:highlight w:val="white"/>
+            </w:rPr>
+            <w:t xml:space="preserve">, </w:t>
           </w:r>
           <w:r>
             <w:rPr>
@@ -3695,7 +3773,7 @@
       </w:pPr>
     </w:pPrDefault>
   </w:docDefaults>
-  <w:latentStyles w:defLockedState="0" w:defUIPriority="99" w:defSemiHidden="0" w:defUnhideWhenUsed="0" w:defQFormat="0" w:count="376">
+  <w:latentStyles w:defLockedState="0" w:defUIPriority="99" w:defSemiHidden="0" w:defUnhideWhenUsed="0" w:defQFormat="0" w:count="375">
     <w:lsdException w:name="Normal" w:uiPriority="0" w:qFormat="1"/>
     <w:lsdException w:name="heading 1" w:uiPriority="9" w:qFormat="1"/>
     <w:lsdException w:name="heading 2" w:semiHidden="1" w:uiPriority="9" w:unhideWhenUsed="1" w:qFormat="1"/>
@@ -3801,6 +3879,7 @@
     <w:lsdException w:name="HTML Sample" w:semiHidden="1" w:unhideWhenUsed="1"/>
     <w:lsdException w:name="HTML Typewriter" w:semiHidden="1" w:unhideWhenUsed="1"/>
     <w:lsdException w:name="HTML Variable" w:semiHidden="1" w:unhideWhenUsed="1"/>
+    <w:lsdException w:name="Normal Table" w:semiHidden="1" w:unhideWhenUsed="1"/>
     <w:lsdException w:name="annotation subject" w:semiHidden="1" w:unhideWhenUsed="1"/>
     <w:lsdException w:name="No List" w:semiHidden="1" w:unhideWhenUsed="1"/>
     <w:lsdException w:name="Outline List 1" w:semiHidden="1" w:unhideWhenUsed="1"/>
@@ -3847,8 +3926,10 @@
     <w:lsdException w:name="Table Subtle 2" w:semiHidden="1" w:unhideWhenUsed="1"/>
     <w:lsdException w:name="Table Web 1" w:semiHidden="1" w:unhideWhenUsed="1"/>
     <w:lsdException w:name="Table Web 2" w:semiHidden="1" w:unhideWhenUsed="1"/>
+    <w:lsdException w:name="Table Web 3" w:semiHidden="1" w:unhideWhenUsed="1"/>
     <w:lsdException w:name="Balloon Text" w:semiHidden="1" w:unhideWhenUsed="1"/>
     <w:lsdException w:name="Table Grid" w:uiPriority="39"/>
+    <w:lsdException w:name="Table Theme" w:semiHidden="1" w:unhideWhenUsed="1"/>
     <w:lsdException w:name="Placeholder Text" w:semiHidden="1"/>
     <w:lsdException w:name="No Spacing" w:uiPriority="1" w:qFormat="1"/>
     <w:lsdException w:name="Light Shading" w:uiPriority="60"/>
@@ -4068,7 +4149,6 @@
     <w:lsdException w:name="Smart Hyperlink" w:semiHidden="1" w:unhideWhenUsed="1"/>
     <w:lsdException w:name="Hashtag" w:semiHidden="1" w:unhideWhenUsed="1"/>
     <w:lsdException w:name="Unresolved Mention" w:semiHidden="1" w:unhideWhenUsed="1"/>
-    <w:lsdException w:name="Smart Link" w:semiHidden="1" w:unhideWhenUsed="1"/>
   </w:latentStyles>
   <w:style w:type="paragraph" w:default="1" w:styleId="Normal">
     <w:name w:val="Normal"/>
@@ -4826,7 +4906,7 @@
 </file>
 
 <file path=customXml/itemProps1.xml><?xml version="1.0" encoding="utf-8"?>
-<ds:datastoreItem xmlns:ds="http://schemas.openxmlformats.org/officeDocument/2006/customXml" ds:itemID="{9DCFFC1B-FD00-4CE9-9902-D7CB74D87F34}">
+<ds:datastoreItem xmlns:ds="http://schemas.openxmlformats.org/officeDocument/2006/customXml" ds:itemID="{EECE9254-3065-4EEB-A84D-17D430BD32AF}">
   <ds:schemaRefs>
     <ds:schemaRef ds:uri="http://schemas.openxmlformats.org/officeDocument/2006/bibliography"/>
   </ds:schemaRefs>

</xml_diff>